<commit_message>
Fixed xyplot and starplot scaling for reports Fixed xyplot and starplot appearance in static reports Fixed word document figure sizes and pagination. Made it so starplot and xyplot get bigger when more areas added in app. Made it so that the report doesn't report on bird/tree refugia if na values exist.
I think that's almost all folks.
Items left:
App cleanup between tabs.
Any minor UI/appearance changes.
</commit_message>
<xml_diff>
--- a/www/report/template.docx
+++ b/www/report/template.docx
@@ -1,6 +1,6 @@
 
 <file path=word/document.xml><?xml version="1.0" encoding="utf-8"?>
-<w:document xmlns:wpc="http://schemas.microsoft.com/office/word/2010/wordprocessingCanvas" xmlns:cx="http://schemas.microsoft.com/office/drawing/2014/chartex" xmlns:cx1="http://schemas.microsoft.com/office/drawing/2015/9/8/chartex" xmlns:cx2="http://schemas.microsoft.com/office/drawing/2015/10/21/chartex" xmlns:cx3="http://schemas.microsoft.com/office/drawing/2016/5/9/chartex" xmlns:cx4="http://schemas.microsoft.com/office/drawing/2016/5/10/chartex" xmlns:cx5="http://schemas.microsoft.com/office/drawing/2016/5/11/chartex" xmlns:cx6="http://schemas.microsoft.com/office/drawing/2016/5/12/chartex" xmlns:cx7="http://schemas.microsoft.com/office/drawing/2016/5/13/chartex" xmlns:cx8="http://schemas.microsoft.com/office/drawing/2016/5/14/chartex" xmlns:mc="http://schemas.openxmlformats.org/markup-compatibility/2006" xmlns:aink="http://schemas.microsoft.com/office/drawing/2016/ink" xmlns:am3d="http://schemas.microsoft.com/office/drawing/2017/model3d" xmlns:o="urn:schemas-microsoft-com:office:office" xmlns:r="http://schemas.openxmlformats.org/officeDocument/2006/relationships" xmlns:m="http://schemas.openxmlformats.org/officeDocument/2006/math" xmlns:v="urn:schemas-microsoft-com:vml" xmlns:wp14="http://schemas.microsoft.com/office/word/2010/wordprocessingDrawing" xmlns:wp="http://schemas.openxmlformats.org/drawingml/2006/wordprocessingDrawing" xmlns:w10="urn:schemas-microsoft-com:office:word" xmlns:w="http://schemas.openxmlformats.org/wordprocessingml/2006/main" xmlns:w14="http://schemas.microsoft.com/office/word/2010/wordml" xmlns:w15="http://schemas.microsoft.com/office/word/2012/wordml" xmlns:w16cid="http://schemas.microsoft.com/office/word/2016/wordml/cid" xmlns:w16se="http://schemas.microsoft.com/office/word/2015/wordml/symex" xmlns:wpg="http://schemas.microsoft.com/office/word/2010/wordprocessingGroup" xmlns:wpi="http://schemas.microsoft.com/office/word/2010/wordprocessingInk" xmlns:wne="http://schemas.microsoft.com/office/word/2006/wordml" xmlns:wps="http://schemas.microsoft.com/office/word/2010/wordprocessingShape" mc:Ignorable="w14 w15 w16se w16cid wp14">
+<w:document xmlns:wpc="http://schemas.microsoft.com/office/word/2010/wordprocessingCanvas" xmlns:cx="http://schemas.microsoft.com/office/drawing/2014/chartex" xmlns:cx1="http://schemas.microsoft.com/office/drawing/2015/9/8/chartex" xmlns:cx2="http://schemas.microsoft.com/office/drawing/2015/10/21/chartex" xmlns:cx3="http://schemas.microsoft.com/office/drawing/2016/5/9/chartex" xmlns:cx4="http://schemas.microsoft.com/office/drawing/2016/5/10/chartex" xmlns:cx5="http://schemas.microsoft.com/office/drawing/2016/5/11/chartex" xmlns:cx6="http://schemas.microsoft.com/office/drawing/2016/5/12/chartex" xmlns:cx7="http://schemas.microsoft.com/office/drawing/2016/5/13/chartex" xmlns:cx8="http://schemas.microsoft.com/office/drawing/2016/5/14/chartex" xmlns:mc="http://schemas.openxmlformats.org/markup-compatibility/2006" xmlns:aink="http://schemas.microsoft.com/office/drawing/2016/ink" xmlns:am3d="http://schemas.microsoft.com/office/drawing/2017/model3d" xmlns:o="urn:schemas-microsoft-com:office:office" xmlns:r="http://schemas.openxmlformats.org/officeDocument/2006/relationships" xmlns:m="http://schemas.openxmlformats.org/officeDocument/2006/math" xmlns:v="urn:schemas-microsoft-com:vml" xmlns:wp14="http://schemas.microsoft.com/office/word/2010/wordprocessingDrawing" xmlns:wp="http://schemas.openxmlformats.org/drawingml/2006/wordprocessingDrawing" xmlns:w10="urn:schemas-microsoft-com:office:word" xmlns:w="http://schemas.openxmlformats.org/wordprocessingml/2006/main" xmlns:w14="http://schemas.microsoft.com/office/word/2010/wordml" xmlns:w15="http://schemas.microsoft.com/office/word/2012/wordml" xmlns:w16cex="http://schemas.microsoft.com/office/word/2018/wordml/cex" xmlns:w16cid="http://schemas.microsoft.com/office/word/2016/wordml/cid" xmlns:w16="http://schemas.microsoft.com/office/word/2018/wordml" xmlns:w16se="http://schemas.microsoft.com/office/word/2015/wordml/symex" xmlns:wpg="http://schemas.microsoft.com/office/word/2010/wordprocessingGroup" xmlns:wpi="http://schemas.microsoft.com/office/word/2010/wordprocessingInk" xmlns:wne="http://schemas.microsoft.com/office/word/2006/wordml" xmlns:wps="http://schemas.microsoft.com/office/word/2010/wordprocessingShape" mc:Ignorable="w14 w15 w16se w16cid w16 w16cex wp14">
   <w:body>
     <w:p>
       <w:pPr>
@@ -56,8 +56,57 @@
         </w:rPr>
         <w:t>Hyperlink</w:t>
       </w:r>
-      <w:bookmarkStart w:id="0" w:name="_GoBack"/>
-      <w:bookmarkEnd w:id="0"/>
+    </w:p>
+    <w:p>
+      <w:pPr>
+        <w:jc w:val="center"/>
+      </w:pPr>
+      <w:r>
+        <w:rPr>
+          <w:noProof/>
+        </w:rPr>
+        <w:drawing>
+          <wp:inline distT="0" distB="0" distL="0" distR="0" wp14:anchorId="314DE7FF" wp14:editId="7BB32179">
+            <wp:extent cx="4320000" cy="2384769"/>
+            <wp:effectExtent l="0" t="0" r="4445" b="0"/>
+            <wp:docPr id="2" name="Picture 2" descr="A close up of a map&#10;&#10;Description automatically generated"/>
+            <wp:cNvGraphicFramePr>
+              <a:graphicFrameLocks xmlns:a="http://schemas.openxmlformats.org/drawingml/2006/main" noChangeAspect="1"/>
+            </wp:cNvGraphicFramePr>
+            <a:graphic xmlns:a="http://schemas.openxmlformats.org/drawingml/2006/main">
+              <a:graphicData uri="http://schemas.openxmlformats.org/drawingml/2006/picture">
+                <pic:pic xmlns:pic="http://schemas.openxmlformats.org/drawingml/2006/picture">
+                  <pic:nvPicPr>
+                    <pic:cNvPr id="2" name="patourthumb_new.png"/>
+                    <pic:cNvPicPr/>
+                  </pic:nvPicPr>
+                  <pic:blipFill>
+                    <a:blip r:embed="rId5">
+                      <a:extLst>
+                        <a:ext uri="{28A0092B-C50C-407E-A947-70E740481C1C}">
+                          <a14:useLocalDpi xmlns:a14="http://schemas.microsoft.com/office/drawing/2010/main" val="0"/>
+                        </a:ext>
+                      </a:extLst>
+                    </a:blip>
+                    <a:stretch>
+                      <a:fillRect/>
+                    </a:stretch>
+                  </pic:blipFill>
+                  <pic:spPr>
+                    <a:xfrm>
+                      <a:off x="0" y="0"/>
+                      <a:ext cx="4320000" cy="2384769"/>
+                    </a:xfrm>
+                    <a:prstGeom prst="rect">
+                      <a:avLst/>
+                    </a:prstGeom>
+                  </pic:spPr>
+                </pic:pic>
+              </a:graphicData>
+            </a:graphic>
+          </wp:inline>
+        </w:drawing>
+      </w:r>
     </w:p>
     <w:p>
       <w:pPr>
@@ -79,7 +128,7 @@
 </file>
 
 <file path=word/numbering.xml><?xml version="1.0" encoding="utf-8"?>
-<w:numbering xmlns:wpc="http://schemas.microsoft.com/office/word/2010/wordprocessingCanvas" xmlns:cx="http://schemas.microsoft.com/office/drawing/2014/chartex" xmlns:cx1="http://schemas.microsoft.com/office/drawing/2015/9/8/chartex" xmlns:cx2="http://schemas.microsoft.com/office/drawing/2015/10/21/chartex" xmlns:cx3="http://schemas.microsoft.com/office/drawing/2016/5/9/chartex" xmlns:cx4="http://schemas.microsoft.com/office/drawing/2016/5/10/chartex" xmlns:cx5="http://schemas.microsoft.com/office/drawing/2016/5/11/chartex" xmlns:cx6="http://schemas.microsoft.com/office/drawing/2016/5/12/chartex" xmlns:cx7="http://schemas.microsoft.com/office/drawing/2016/5/13/chartex" xmlns:cx8="http://schemas.microsoft.com/office/drawing/2016/5/14/chartex" xmlns:mc="http://schemas.openxmlformats.org/markup-compatibility/2006" xmlns:aink="http://schemas.microsoft.com/office/drawing/2016/ink" xmlns:am3d="http://schemas.microsoft.com/office/drawing/2017/model3d" xmlns:o="urn:schemas-microsoft-com:office:office" xmlns:r="http://schemas.openxmlformats.org/officeDocument/2006/relationships" xmlns:m="http://schemas.openxmlformats.org/officeDocument/2006/math" xmlns:v="urn:schemas-microsoft-com:vml" xmlns:wp14="http://schemas.microsoft.com/office/word/2010/wordprocessingDrawing" xmlns:wp="http://schemas.openxmlformats.org/drawingml/2006/wordprocessingDrawing" xmlns:w10="urn:schemas-microsoft-com:office:word" xmlns:w="http://schemas.openxmlformats.org/wordprocessingml/2006/main" xmlns:w14="http://schemas.microsoft.com/office/word/2010/wordml" xmlns:w15="http://schemas.microsoft.com/office/word/2012/wordml" xmlns:w16cid="http://schemas.microsoft.com/office/word/2016/wordml/cid" xmlns:w16se="http://schemas.microsoft.com/office/word/2015/wordml/symex" xmlns:wpg="http://schemas.microsoft.com/office/word/2010/wordprocessingGroup" xmlns:wpi="http://schemas.microsoft.com/office/word/2010/wordprocessingInk" xmlns:wne="http://schemas.microsoft.com/office/word/2006/wordml" xmlns:wps="http://schemas.microsoft.com/office/word/2010/wordprocessingShape" mc:Ignorable="w14 w15 w16se w16cid wp14">
+<w:numbering xmlns:wpc="http://schemas.microsoft.com/office/word/2010/wordprocessingCanvas" xmlns:cx="http://schemas.microsoft.com/office/drawing/2014/chartex" xmlns:cx1="http://schemas.microsoft.com/office/drawing/2015/9/8/chartex" xmlns:cx2="http://schemas.microsoft.com/office/drawing/2015/10/21/chartex" xmlns:cx3="http://schemas.microsoft.com/office/drawing/2016/5/9/chartex" xmlns:cx4="http://schemas.microsoft.com/office/drawing/2016/5/10/chartex" xmlns:cx5="http://schemas.microsoft.com/office/drawing/2016/5/11/chartex" xmlns:cx6="http://schemas.microsoft.com/office/drawing/2016/5/12/chartex" xmlns:cx7="http://schemas.microsoft.com/office/drawing/2016/5/13/chartex" xmlns:cx8="http://schemas.microsoft.com/office/drawing/2016/5/14/chartex" xmlns:mc="http://schemas.openxmlformats.org/markup-compatibility/2006" xmlns:aink="http://schemas.microsoft.com/office/drawing/2016/ink" xmlns:am3d="http://schemas.microsoft.com/office/drawing/2017/model3d" xmlns:o="urn:schemas-microsoft-com:office:office" xmlns:r="http://schemas.openxmlformats.org/officeDocument/2006/relationships" xmlns:m="http://schemas.openxmlformats.org/officeDocument/2006/math" xmlns:v="urn:schemas-microsoft-com:vml" xmlns:wp14="http://schemas.microsoft.com/office/word/2010/wordprocessingDrawing" xmlns:wp="http://schemas.openxmlformats.org/drawingml/2006/wordprocessingDrawing" xmlns:w10="urn:schemas-microsoft-com:office:word" xmlns:w="http://schemas.openxmlformats.org/wordprocessingml/2006/main" xmlns:w14="http://schemas.microsoft.com/office/word/2010/wordml" xmlns:w15="http://schemas.microsoft.com/office/word/2012/wordml" xmlns:w16cex="http://schemas.microsoft.com/office/word/2018/wordml/cex" xmlns:w16cid="http://schemas.microsoft.com/office/word/2016/wordml/cid" xmlns:w16="http://schemas.microsoft.com/office/word/2018/wordml" xmlns:w16se="http://schemas.microsoft.com/office/word/2015/wordml/symex" xmlns:wpg="http://schemas.microsoft.com/office/word/2010/wordprocessingGroup" xmlns:wpi="http://schemas.microsoft.com/office/word/2010/wordprocessingInk" xmlns:wne="http://schemas.microsoft.com/office/word/2006/wordml" xmlns:wps="http://schemas.microsoft.com/office/word/2010/wordprocessingShape" mc:Ignorable="w14 w15 w16se w16cid w16 w16cex wp14">
   <w:abstractNum w:abstractNumId="0" w15:restartNumberingAfterBreak="0">
     <w:nsid w:val="FFFFFF7C"/>
     <w:multiLevelType w:val="singleLevel"/>
@@ -299,7 +348,7 @@
 </file>
 
 <file path=word/styles.xml><?xml version="1.0" encoding="utf-8"?>
-<w:styles xmlns:mc="http://schemas.openxmlformats.org/markup-compatibility/2006" xmlns:r="http://schemas.openxmlformats.org/officeDocument/2006/relationships" xmlns:w="http://schemas.openxmlformats.org/wordprocessingml/2006/main" xmlns:w14="http://schemas.microsoft.com/office/word/2010/wordml" xmlns:w15="http://schemas.microsoft.com/office/word/2012/wordml" xmlns:w16cid="http://schemas.microsoft.com/office/word/2016/wordml/cid" xmlns:w16se="http://schemas.microsoft.com/office/word/2015/wordml/symex" mc:Ignorable="w14 w15 w16se w16cid">
+<w:styles xmlns:mc="http://schemas.openxmlformats.org/markup-compatibility/2006" xmlns:r="http://schemas.openxmlformats.org/officeDocument/2006/relationships" xmlns:w="http://schemas.openxmlformats.org/wordprocessingml/2006/main" xmlns:w14="http://schemas.microsoft.com/office/word/2010/wordml" xmlns:w15="http://schemas.microsoft.com/office/word/2012/wordml" xmlns:w16cex="http://schemas.microsoft.com/office/word/2018/wordml/cex" xmlns:w16cid="http://schemas.microsoft.com/office/word/2016/wordml/cid" xmlns:w16="http://schemas.microsoft.com/office/word/2018/wordml" xmlns:w16se="http://schemas.microsoft.com/office/word/2015/wordml/symex" mc:Ignorable="w14 w15 w16se w16cid w16 w16cex">
   <w:docDefaults>
     <w:rPrDefault>
       <w:rPr>

</xml_diff>

<commit_message>
Okay finally got the links in the biotic velocity to work. They are now only executed if that section is executed and are formatted properly in the word, pdf and html documents. PHEW THAT"S ALL FOLKS
</commit_message>
<xml_diff>
--- a/www/report/template.docx
+++ b/www/report/template.docx
@@ -14,29 +14,35 @@
       <w:pPr>
         <w:pStyle w:val="Heading1"/>
       </w:pPr>
+      <w:bookmarkStart w:id="0" w:name="_Toc39730009"/>
       <w:r>
         <w:t>Heading 1</w:t>
       </w:r>
+      <w:bookmarkEnd w:id="0"/>
     </w:p>
     <w:p>
       <w:pPr>
         <w:pStyle w:val="Heading3"/>
       </w:pPr>
+      <w:bookmarkStart w:id="1" w:name="_Toc39730010"/>
       <w:r>
         <w:t>Heading 2</w:t>
       </w:r>
+      <w:bookmarkEnd w:id="1"/>
     </w:p>
     <w:p>
       <w:pPr>
         <w:pStyle w:val="Heading3"/>
       </w:pPr>
+      <w:bookmarkStart w:id="2" w:name="_Toc39730011"/>
       <w:r>
         <w:t>Heading 3</w:t>
       </w:r>
+      <w:bookmarkEnd w:id="2"/>
     </w:p>
     <w:p>
       <w:pPr>
-        <w:pStyle w:val="Heading4"/>
+        <w:pStyle w:val="Heading6"/>
       </w:pPr>
       <w:r>
         <w:t>Heading 4</w:t>
@@ -81,7 +87,7 @@
                     <pic:cNvPicPr/>
                   </pic:nvPicPr>
                   <pic:blipFill>
-                    <a:blip r:embed="rId5">
+                    <a:blip r:embed="rId6">
                       <a:extLst>
                         <a:ext uri="{28A0092B-C50C-407E-A947-70E740481C1C}">
                           <a14:useLocalDpi xmlns:a14="http://schemas.microsoft.com/office/drawing/2010/main" val="0"/>
@@ -132,7 +138,7 @@
   <w:abstractNum w:abstractNumId="0" w15:restartNumberingAfterBreak="0">
     <w:nsid w:val="FFFFFF7C"/>
     <w:multiLevelType w:val="singleLevel"/>
-    <w:tmpl w:val="D69843BA"/>
+    <w:tmpl w:val="E5521374"/>
     <w:lvl w:ilvl="0">
       <w:start w:val="1"/>
       <w:numFmt w:val="decimal"/>
@@ -149,7 +155,7 @@
   <w:abstractNum w:abstractNumId="1" w15:restartNumberingAfterBreak="0">
     <w:nsid w:val="FFFFFF7D"/>
     <w:multiLevelType w:val="singleLevel"/>
-    <w:tmpl w:val="182A4C06"/>
+    <w:tmpl w:val="4E06B840"/>
     <w:lvl w:ilvl="0">
       <w:start w:val="1"/>
       <w:numFmt w:val="decimal"/>
@@ -166,7 +172,7 @@
   <w:abstractNum w:abstractNumId="2" w15:restartNumberingAfterBreak="0">
     <w:nsid w:val="FFFFFF7E"/>
     <w:multiLevelType w:val="singleLevel"/>
-    <w:tmpl w:val="5858A4AE"/>
+    <w:tmpl w:val="39E210B4"/>
     <w:lvl w:ilvl="0">
       <w:start w:val="1"/>
       <w:numFmt w:val="decimal"/>
@@ -183,7 +189,7 @@
   <w:abstractNum w:abstractNumId="3" w15:restartNumberingAfterBreak="0">
     <w:nsid w:val="FFFFFF7F"/>
     <w:multiLevelType w:val="singleLevel"/>
-    <w:tmpl w:val="DC60EF28"/>
+    <w:tmpl w:val="97505CE6"/>
     <w:lvl w:ilvl="0">
       <w:start w:val="1"/>
       <w:numFmt w:val="decimal"/>
@@ -200,7 +206,7 @@
   <w:abstractNum w:abstractNumId="4" w15:restartNumberingAfterBreak="0">
     <w:nsid w:val="FFFFFF80"/>
     <w:multiLevelType w:val="singleLevel"/>
-    <w:tmpl w:val="A830BDA6"/>
+    <w:tmpl w:val="F12E2C88"/>
     <w:lvl w:ilvl="0">
       <w:start w:val="1"/>
       <w:numFmt w:val="bullet"/>
@@ -220,7 +226,7 @@
   <w:abstractNum w:abstractNumId="5" w15:restartNumberingAfterBreak="0">
     <w:nsid w:val="FFFFFF81"/>
     <w:multiLevelType w:val="singleLevel"/>
-    <w:tmpl w:val="283E3C46"/>
+    <w:tmpl w:val="D758EBDC"/>
     <w:lvl w:ilvl="0">
       <w:start w:val="1"/>
       <w:numFmt w:val="bullet"/>
@@ -240,7 +246,7 @@
   <w:abstractNum w:abstractNumId="6" w15:restartNumberingAfterBreak="0">
     <w:nsid w:val="FFFFFF82"/>
     <w:multiLevelType w:val="singleLevel"/>
-    <w:tmpl w:val="A566BA22"/>
+    <w:tmpl w:val="AF666CBC"/>
     <w:lvl w:ilvl="0">
       <w:start w:val="1"/>
       <w:numFmt w:val="bullet"/>
@@ -260,7 +266,7 @@
   <w:abstractNum w:abstractNumId="7" w15:restartNumberingAfterBreak="0">
     <w:nsid w:val="FFFFFF83"/>
     <w:multiLevelType w:val="singleLevel"/>
-    <w:tmpl w:val="83CCD1A8"/>
+    <w:tmpl w:val="53CAFA94"/>
     <w:lvl w:ilvl="0">
       <w:start w:val="1"/>
       <w:numFmt w:val="bullet"/>
@@ -280,7 +286,7 @@
   <w:abstractNum w:abstractNumId="8" w15:restartNumberingAfterBreak="0">
     <w:nsid w:val="FFFFFF88"/>
     <w:multiLevelType w:val="singleLevel"/>
-    <w:tmpl w:val="FAF06A7E"/>
+    <w:tmpl w:val="D6109F88"/>
     <w:lvl w:ilvl="0">
       <w:start w:val="1"/>
       <w:numFmt w:val="decimal"/>
@@ -297,7 +303,7 @@
   <w:abstractNum w:abstractNumId="9" w15:restartNumberingAfterBreak="0">
     <w:nsid w:val="FFFFFF89"/>
     <w:multiLevelType w:val="singleLevel"/>
-    <w:tmpl w:val="71541770"/>
+    <w:tmpl w:val="BEA4439E"/>
     <w:lvl w:ilvl="0">
       <w:start w:val="1"/>
       <w:numFmt w:val="bullet"/>
@@ -371,7 +377,7 @@
     <w:lsdException w:name="heading 3" w:semiHidden="1" w:uiPriority="9" w:unhideWhenUsed="1" w:qFormat="1"/>
     <w:lsdException w:name="heading 4" w:semiHidden="1" w:uiPriority="9" w:unhideWhenUsed="1" w:qFormat="1"/>
     <w:lsdException w:name="heading 5" w:semiHidden="1" w:uiPriority="9" w:unhideWhenUsed="1" w:qFormat="1"/>
-    <w:lsdException w:name="heading 6" w:semiHidden="1" w:uiPriority="9" w:unhideWhenUsed="1"/>
+    <w:lsdException w:name="heading 6" w:semiHidden="1" w:uiPriority="9" w:unhideWhenUsed="1" w:qFormat="1"/>
     <w:lsdException w:name="heading 7" w:semiHidden="1" w:uiPriority="9" w:unhideWhenUsed="1" w:qFormat="1"/>
     <w:lsdException w:name="heading 8" w:semiHidden="1" w:uiPriority="9" w:unhideWhenUsed="1" w:qFormat="1"/>
     <w:lsdException w:name="heading 9" w:semiHidden="1" w:uiPriority="9" w:unhideWhenUsed="1" w:qFormat="1"/>
@@ -836,6 +842,23 @@
       <w:sz w:val="2"/>
     </w:rPr>
   </w:style>
+  <w:style w:type="paragraph" w:styleId="Heading6">
+    <w:name w:val="heading 6"/>
+    <w:basedOn w:val="Caption"/>
+    <w:next w:val="Normal"/>
+    <w:link w:val="Heading6Char"/>
+    <w:uiPriority w:val="9"/>
+    <w:unhideWhenUsed/>
+    <w:qFormat/>
+    <w:rsid w:val="00514C62"/>
+    <w:pPr>
+      <w:keepNext/>
+      <w:outlineLvl w:val="5"/>
+    </w:pPr>
+    <w:rPr>
+      <w:color w:val="4472C4" w:themeColor="accent1"/>
+    </w:rPr>
+  </w:style>
   <w:style w:type="character" w:default="1" w:styleId="DefaultParagraphFont">
     <w:name w:val="Default Paragraph Font"/>
     <w:uiPriority w:val="1"/>
@@ -1010,6 +1033,70 @@
       <w:color w:val="0563C1" w:themeColor="hyperlink"/>
       <w:u w:val="single"/>
     </w:rPr>
+  </w:style>
+  <w:style w:type="character" w:customStyle="1" w:styleId="Heading6Char">
+    <w:name w:val="Heading 6 Char"/>
+    <w:basedOn w:val="DefaultParagraphFont"/>
+    <w:link w:val="Heading6"/>
+    <w:uiPriority w:val="9"/>
+    <w:rsid w:val="00514C62"/>
+    <w:rPr>
+      <w:i/>
+      <w:iCs/>
+      <w:color w:val="4472C4" w:themeColor="accent1"/>
+      <w:sz w:val="18"/>
+      <w:szCs w:val="18"/>
+    </w:rPr>
+  </w:style>
+  <w:style w:type="paragraph" w:styleId="TOCHeading">
+    <w:name w:val="TOC Heading"/>
+    <w:basedOn w:val="Heading1"/>
+    <w:next w:val="Normal"/>
+    <w:uiPriority w:val="39"/>
+    <w:unhideWhenUsed/>
+    <w:qFormat/>
+    <w:rsid w:val="00AE3F10"/>
+    <w:pPr>
+      <w:keepNext/>
+      <w:keepLines/>
+      <w:spacing w:before="240" w:line="259" w:lineRule="auto"/>
+      <w:contextualSpacing w:val="0"/>
+      <w:jc w:val="left"/>
+      <w:outlineLvl w:val="9"/>
+    </w:pPr>
+    <w:rPr>
+      <w:color w:val="2F5496" w:themeColor="accent1" w:themeShade="BF"/>
+      <w:spacing w:val="0"/>
+      <w:kern w:val="0"/>
+      <w:sz w:val="32"/>
+      <w:szCs w:val="32"/>
+      <w:lang w:val="en-US"/>
+    </w:rPr>
+  </w:style>
+  <w:style w:type="paragraph" w:styleId="TOC1">
+    <w:name w:val="toc 1"/>
+    <w:basedOn w:val="Normal"/>
+    <w:next w:val="Normal"/>
+    <w:autoRedefine/>
+    <w:uiPriority w:val="39"/>
+    <w:unhideWhenUsed/>
+    <w:rsid w:val="00AE3F10"/>
+    <w:pPr>
+      <w:spacing w:after="100"/>
+    </w:pPr>
+  </w:style>
+  <w:style w:type="paragraph" w:styleId="TOC3">
+    <w:name w:val="toc 3"/>
+    <w:basedOn w:val="Normal"/>
+    <w:next w:val="Normal"/>
+    <w:autoRedefine/>
+    <w:uiPriority w:val="39"/>
+    <w:unhideWhenUsed/>
+    <w:rsid w:val="00AE3F10"/>
+    <w:pPr>
+      <w:spacing w:after="100"/>
+      <w:ind w:left="440"/>
+    </w:pPr>
   </w:style>
 </w:styles>
 </file>
@@ -1307,4 +1394,16 @@
     </a:ext>
   </a:extLst>
 </a:theme>
+</file>
+
+<file path=customXml/item1.xml><?xml version="1.0" encoding="utf-8"?>
+<b:Sources xmlns:b="http://schemas.openxmlformats.org/officeDocument/2006/bibliography" xmlns="http://schemas.openxmlformats.org/officeDocument/2006/bibliography" SelectedStyle="\APASixthEditionOfficeOnline.xsl" StyleName="APA" Version="6"/>
+</file>
+
+<file path=customXml/itemProps1.xml><?xml version="1.0" encoding="utf-8"?>
+<ds:datastoreItem xmlns:ds="http://schemas.openxmlformats.org/officeDocument/2006/customXml" ds:itemID="{6092F128-956D-4038-9B89-FE0DD81FF416}">
+  <ds:schemaRefs>
+    <ds:schemaRef ds:uri="http://schemas.openxmlformats.org/officeDocument/2006/bibliography"/>
+  </ds:schemaRefs>
+</ds:datastoreItem>
 </file>
</xml_diff>